<commit_message>
jdk Collectors & jvm classloader
</commit_message>
<xml_diff>
--- a/jdk/jdk8.docx
+++ b/jdk/jdk8.docx
@@ -8861,6 +8861,14 @@
       </w:tblGrid>
       <w:tr>
         <w:tblPrEx>
+          <w:tblBorders>
+            <w:top w:val="single" w:color="auto" w:sz="4" w:space="0"/>
+            <w:left w:val="single" w:color="auto" w:sz="4" w:space="0"/>
+            <w:bottom w:val="single" w:color="auto" w:sz="4" w:space="0"/>
+            <w:right w:val="single" w:color="auto" w:sz="4" w:space="0"/>
+            <w:insideH w:val="single" w:color="auto" w:sz="4" w:space="0"/>
+            <w:insideV w:val="single" w:color="auto" w:sz="4" w:space="0"/>
+          </w:tblBorders>
           <w:tblLayout w:type="fixed"/>
         </w:tblPrEx>
         <w:tc>
@@ -13699,6 +13707,20 @@
           <w:rFonts w:hint="default"/>
         </w:rPr>
         <w:t>Stream API</w:t>
+      </w:r>
+    </w:p>
+    <w:p>
+      <w:pPr>
+        <w:pStyle w:val="3"/>
+        <w:rPr>
+          <w:rFonts w:hint="default"/>
+        </w:rPr>
+      </w:pPr>
+      <w:r>
+        <w:rPr>
+          <w:rFonts w:hint="default"/>
+        </w:rPr>
+        <w:t>4.1 概述</w:t>
       </w:r>
     </w:p>
     <w:p>
@@ -14788,6 +14810,113 @@
         </w:rPr>
         <w:t>终止操作则不会返回Stream类型，可能不反回值，也肯能返回其他类型的单个值</w:t>
       </w:r>
+    </w:p>
+    <w:p>
+      <w:pPr>
+        <w:rPr>
+          <w:rFonts w:hint="default"/>
+        </w:rPr>
+      </w:pPr>
+    </w:p>
+    <w:p>
+      <w:pPr>
+        <w:pStyle w:val="3"/>
+        <w:rPr>
+          <w:rFonts w:hint="default"/>
+        </w:rPr>
+      </w:pPr>
+      <w:r>
+        <w:rPr>
+          <w:rFonts w:hint="default"/>
+        </w:rPr>
+        <w:t>4.</w:t>
+      </w:r>
+      <w:r>
+        <w:rPr>
+          <w:rFonts w:hint="default"/>
+        </w:rPr>
+        <w:t>2</w:t>
+      </w:r>
+      <w:r>
+        <w:rPr>
+          <w:rFonts w:hint="default"/>
+        </w:rPr>
+        <w:t xml:space="preserve"> </w:t>
+      </w:r>
+      <w:r>
+        <w:rPr>
+          <w:rFonts w:hint="default"/>
+        </w:rPr>
+        <w:t>Collectors</w:t>
+      </w:r>
+    </w:p>
+    <w:p>
+      <w:pPr>
+        <w:numPr>
+          <w:ilvl w:val="0"/>
+          <w:numId w:val="3"/>
+        </w:numPr>
+        <w:rPr>
+          <w:rFonts w:hint="default"/>
+        </w:rPr>
+      </w:pPr>
+      <w:r>
+        <w:rPr>
+          <w:rFonts w:hint="default"/>
+        </w:rPr>
+        <w:t>collect:收集器</w:t>
+      </w:r>
+    </w:p>
+    <w:p>
+      <w:pPr>
+        <w:numPr>
+          <w:ilvl w:val="0"/>
+          <w:numId w:val="3"/>
+        </w:numPr>
+        <w:rPr>
+          <w:rFonts w:hint="default"/>
+        </w:rPr>
+      </w:pPr>
+      <w:r>
+        <w:rPr>
+          <w:rFonts w:hint="default"/>
+        </w:rPr>
+        <w:t>Collector作为collect方法的参数</w:t>
+      </w:r>
+    </w:p>
+    <w:p>
+      <w:pPr>
+        <w:numPr>
+          <w:ilvl w:val="0"/>
+          <w:numId w:val="3"/>
+        </w:numPr>
+        <w:rPr>
+          <w:rFonts w:hint="default"/>
+        </w:rPr>
+      </w:pPr>
+      <w:r>
+        <w:rPr>
+          <w:rFonts w:hint="default"/>
+        </w:rPr>
+        <w:t>Collector是一个接口，它是一个可变的汇聚操作，将输入元素累积到一个可变的结果容器中；他会在所有元素都处理完毕后，将累积的结果装换为一个最终的表示；它支持串行与并行两种方式</w:t>
+      </w:r>
+    </w:p>
+    <w:p>
+      <w:pPr>
+        <w:numPr>
+          <w:ilvl w:val="0"/>
+          <w:numId w:val="3"/>
+        </w:numPr>
+        <w:rPr>
+          <w:rFonts w:hint="default"/>
+        </w:rPr>
+      </w:pPr>
+      <w:r>
+        <w:rPr>
+          <w:rFonts w:hint="default"/>
+        </w:rPr>
+        <w:t>Collectors本身提供了关于Collector的常见汇聚实现，本身是个工厂</w:t>
+      </w:r>
       <w:bookmarkStart w:id="0" w:name="_GoBack"/>
       <w:bookmarkEnd w:id="0"/>
     </w:p>
@@ -14975,11 +15104,26 @@
       <w:lvlJc w:val="left"/>
     </w:lvl>
   </w:abstractNum>
+  <w:abstractNum w:abstractNumId="2">
+    <w:nsid w:val="5D6DEFDD"/>
+    <w:multiLevelType w:val="singleLevel"/>
+    <w:tmpl w:val="5D6DEFDD"/>
+    <w:lvl w:ilvl="0" w:tentative="0">
+      <w:start w:val="1"/>
+      <w:numFmt w:val="decimal"/>
+      <w:suff w:val="nothing"/>
+      <w:lvlText w:val="%1."/>
+      <w:lvlJc w:val="left"/>
+    </w:lvl>
+  </w:abstractNum>
   <w:num w:numId="1">
     <w:abstractNumId w:val="0"/>
   </w:num>
   <w:num w:numId="2">
     <w:abstractNumId w:val="1"/>
+  </w:num>
+  <w:num w:numId="3">
+    <w:abstractNumId w:val="2"/>
   </w:num>
 </w:numbering>
 </file>

</xml_diff>